<commit_message>
Preparation for Thesis/Project steps
- Removing duplicate data
- Writing time table
- Writing To Dos
</commit_message>
<xml_diff>
--- a/Documentation/Process.docx
+++ b/Documentation/Process.docx
@@ -2658,8 +2658,6 @@
         </w:rPr>
         <w:t>Enlarge cluster by taking into account points next to cluster points</w:t>
       </w:r>
-      <w:bookmarkStart w:id="0" w:name="_GoBack"/>
-      <w:bookmarkEnd w:id="0"/>
     </w:p>
     <w:p>
       <w:pPr>
@@ -2680,6 +2678,251 @@
         </w:rPr>
         <w:t>Recursively find other body parts by starting with parts next to LRP</w:t>
       </w:r>
+    </w:p>
+    <w:p>
+      <w:pPr>
+        <w:rPr>
+          <w:rFonts w:ascii="Helvetica Neue" w:hAnsi="Helvetica Neue"/>
+          <w:lang w:val="en-US"/>
+        </w:rPr>
+      </w:pPr>
+    </w:p>
+    <w:p>
+      <w:pPr>
+        <w:rPr>
+          <w:rFonts w:ascii="Helvetica Neue" w:hAnsi="Helvetica Neue"/>
+          <w:lang w:val="en-US"/>
+        </w:rPr>
+      </w:pPr>
+    </w:p>
+    <w:p>
+      <w:pPr>
+        <w:rPr>
+          <w:rFonts w:ascii="Helvetica Neue" w:hAnsi="Helvetica Neue"/>
+          <w:lang w:val="en-US"/>
+        </w:rPr>
+      </w:pPr>
+    </w:p>
+    <w:p>
+      <w:pPr>
+        <w:rPr>
+          <w:rFonts w:ascii="Helvetica Neue" w:hAnsi="Helvetica Neue"/>
+          <w:lang w:val="en-US"/>
+        </w:rPr>
+      </w:pPr>
+    </w:p>
+    <w:p>
+      <w:pPr>
+        <w:rPr>
+          <w:rFonts w:ascii="Helvetica Neue" w:hAnsi="Helvetica Neue"/>
+          <w:lang w:val="en-US"/>
+        </w:rPr>
+      </w:pPr>
+    </w:p>
+    <w:p>
+      <w:pPr>
+        <w:rPr>
+          <w:rFonts w:ascii="Helvetica Neue" w:hAnsi="Helvetica Neue"/>
+          <w:lang w:val="en-US"/>
+        </w:rPr>
+      </w:pPr>
+    </w:p>
+    <w:p>
+      <w:pPr>
+        <w:rPr>
+          <w:rFonts w:ascii="Helvetica Neue" w:hAnsi="Helvetica Neue"/>
+          <w:lang w:val="en-US"/>
+        </w:rPr>
+      </w:pPr>
+    </w:p>
+    <w:p>
+      <w:pPr>
+        <w:rPr>
+          <w:rFonts w:ascii="Helvetica Neue" w:hAnsi="Helvetica Neue"/>
+          <w:lang w:val="en-US"/>
+        </w:rPr>
+      </w:pPr>
+    </w:p>
+    <w:p>
+      <w:pPr>
+        <w:rPr>
+          <w:rFonts w:ascii="Helvetica Neue" w:hAnsi="Helvetica Neue"/>
+          <w:lang w:val="en-US"/>
+        </w:rPr>
+      </w:pPr>
+    </w:p>
+    <w:p>
+      <w:pPr>
+        <w:rPr>
+          <w:rFonts w:ascii="Helvetica Neue" w:hAnsi="Helvetica Neue"/>
+          <w:lang w:val="en-US"/>
+        </w:rPr>
+      </w:pPr>
+    </w:p>
+    <w:p>
+      <w:pPr>
+        <w:rPr>
+          <w:rFonts w:ascii="Helvetica Neue" w:hAnsi="Helvetica Neue"/>
+          <w:lang w:val="en-US"/>
+        </w:rPr>
+      </w:pPr>
+    </w:p>
+    <w:p>
+      <w:pPr>
+        <w:rPr>
+          <w:rFonts w:ascii="Helvetica Neue" w:hAnsi="Helvetica Neue"/>
+          <w:lang w:val="en-US"/>
+        </w:rPr>
+      </w:pPr>
+    </w:p>
+    <w:p>
+      <w:pPr>
+        <w:rPr>
+          <w:rFonts w:ascii="Helvetica Neue" w:hAnsi="Helvetica Neue"/>
+          <w:lang w:val="en-US"/>
+        </w:rPr>
+      </w:pPr>
+    </w:p>
+    <w:p>
+      <w:pPr>
+        <w:rPr>
+          <w:rFonts w:ascii="Helvetica Neue" w:hAnsi="Helvetica Neue"/>
+          <w:b/>
+          <w:lang w:val="en-US"/>
+        </w:rPr>
+      </w:pPr>
+      <w:r>
+        <w:rPr>
+          <w:rFonts w:ascii="Helvetica Neue" w:hAnsi="Helvetica Neue"/>
+          <w:b/>
+          <w:lang w:val="en-US"/>
+        </w:rPr>
+        <w:t>Masterproject ToDo</w:t>
+      </w:r>
+    </w:p>
+    <w:p>
+      <w:pPr>
+        <w:rPr>
+          <w:rFonts w:ascii="Helvetica Neue" w:hAnsi="Helvetica Neue"/>
+          <w:b/>
+          <w:lang w:val="en-US"/>
+        </w:rPr>
+      </w:pPr>
+    </w:p>
+    <w:p>
+      <w:pPr>
+        <w:pStyle w:val="Listenabsatz"/>
+        <w:numPr>
+          <w:ilvl w:val="0"/>
+          <w:numId w:val="7"/>
+        </w:numPr>
+        <w:rPr>
+          <w:rFonts w:ascii="Helvetica Neue" w:hAnsi="Helvetica Neue"/>
+          <w:lang w:val="en-US"/>
+        </w:rPr>
+      </w:pPr>
+      <w:r>
+        <w:rPr>
+          <w:rFonts w:ascii="Helvetica Neue" w:hAnsi="Helvetica Neue"/>
+          <w:lang w:val="en-US"/>
+        </w:rPr>
+        <w:t xml:space="preserve">Improve algorithm (points located at joints </w:t>
+      </w:r>
+      <w:r>
+        <w:rPr>
+          <w:lang w:val="en-US"/>
+        </w:rPr>
+        <w:sym w:font="Wingdings" w:char="F0E0"/>
+      </w:r>
+      <w:r>
+        <w:rPr>
+          <w:rFonts w:ascii="Helvetica Neue" w:hAnsi="Helvetica Neue"/>
+          <w:lang w:val="en-US"/>
+        </w:rPr>
+        <w:t xml:space="preserve"> ignore, weights, ellipse, …)</w:t>
+      </w:r>
+    </w:p>
+    <w:p>
+      <w:pPr>
+        <w:pStyle w:val="Listenabsatz"/>
+        <w:numPr>
+          <w:ilvl w:val="0"/>
+          <w:numId w:val="7"/>
+        </w:numPr>
+        <w:rPr>
+          <w:rFonts w:ascii="Helvetica Neue" w:hAnsi="Helvetica Neue"/>
+          <w:lang w:val="en-US"/>
+        </w:rPr>
+      </w:pPr>
+      <w:r>
+        <w:rPr>
+          <w:rFonts w:ascii="Helvetica Neue" w:hAnsi="Helvetica Neue"/>
+          <w:lang w:val="en-US"/>
+        </w:rPr>
+        <w:t>TESTING (find test data and TEST)</w:t>
+      </w:r>
+    </w:p>
+    <w:p>
+      <w:pPr>
+        <w:pStyle w:val="Listenabsatz"/>
+        <w:numPr>
+          <w:ilvl w:val="0"/>
+          <w:numId w:val="7"/>
+        </w:numPr>
+        <w:rPr>
+          <w:rFonts w:ascii="Helvetica Neue" w:hAnsi="Helvetica Neue"/>
+          <w:lang w:val="en-US"/>
+        </w:rPr>
+      </w:pPr>
+      <w:r>
+        <w:rPr>
+          <w:rFonts w:ascii="Helvetica Neue" w:hAnsi="Helvetica Neue"/>
+          <w:lang w:val="en-US"/>
+        </w:rPr>
+        <w:t>Implementation in 3D (PCL)</w:t>
+      </w:r>
+    </w:p>
+    <w:p>
+      <w:pPr>
+        <w:pStyle w:val="Listenabsatz"/>
+        <w:numPr>
+          <w:ilvl w:val="0"/>
+          <w:numId w:val="7"/>
+        </w:numPr>
+        <w:rPr>
+          <w:rFonts w:ascii="Helvetica Neue" w:hAnsi="Helvetica Neue"/>
+          <w:lang w:val="en-US"/>
+        </w:rPr>
+      </w:pPr>
+      <w:r>
+        <w:rPr>
+          <w:rFonts w:ascii="Helvetica Neue" w:hAnsi="Helvetica Neue"/>
+          <w:lang w:val="en-US"/>
+        </w:rPr>
+        <w:t>Writing related work &amp; results</w:t>
+      </w:r>
+    </w:p>
+    <w:p>
+      <w:pPr>
+        <w:pStyle w:val="Listenabsatz"/>
+        <w:numPr>
+          <w:ilvl w:val="0"/>
+          <w:numId w:val="7"/>
+        </w:numPr>
+        <w:rPr>
+          <w:rFonts w:ascii="Helvetica Neue" w:hAnsi="Helvetica Neue"/>
+          <w:lang w:val="en-US"/>
+        </w:rPr>
+      </w:pPr>
+      <w:r>
+        <w:rPr>
+          <w:rFonts w:ascii="Helvetica Neue" w:hAnsi="Helvetica Neue"/>
+          <w:lang w:val="en-US"/>
+        </w:rPr>
+        <w:t>Rewrite master thesis</w:t>
+      </w:r>
+      <w:bookmarkStart w:id="0" w:name="_GoBack"/>
+      <w:bookmarkEnd w:id="0"/>
     </w:p>
     <w:sectPr>
       <w:pgSz w:w="11900" w:h="16840"/>

</xml_diff>